<commit_message>
Finished report, included PDF
</commit_message>
<xml_diff>
--- a/Report - Sokoban Puzzle.docx
+++ b/Report - Sokoban Puzzle.docx
@@ -176,20 +176,20 @@
       <w:pPr>
         <w:rPr>
           <w:rFonts w:ascii="Cambria" w:hAnsi="Cambria" w:cs="Arial"/>
+          <w:sz w:val="32"/>
+        </w:rPr>
+      </w:pPr>
+      <w:r>
+        <w:rPr>
+          <w:rFonts w:ascii="Cambria" w:hAnsi="Cambria" w:cs="Arial"/>
           <w:sz w:val="36"/>
         </w:rPr>
-      </w:pPr>
-      <w:r>
-        <w:rPr>
-          <w:rFonts w:ascii="Cambria" w:hAnsi="Cambria" w:cs="Arial"/>
-          <w:sz w:val="36"/>
-        </w:rPr>
         <w:br w:type="page"/>
       </w:r>
       <w:r>
         <w:rPr>
           <w:rFonts w:ascii="Cambria" w:hAnsi="Cambria" w:cs="Arial"/>
-          <w:sz w:val="36"/>
+          <w:sz w:val="32"/>
         </w:rPr>
         <w:lastRenderedPageBreak/>
         <w:t>Environment Used</w:t>
@@ -204,12 +204,13 @@
         </w:numPr>
         <w:rPr>
           <w:rFonts w:ascii="Cambria" w:hAnsi="Cambria" w:cs="Arial"/>
-          <w:sz w:val="40"/>
-        </w:rPr>
-      </w:pPr>
-      <w:r>
-        <w:rPr>
-          <w:rFonts w:ascii="Cambria" w:hAnsi="Cambria" w:cs="Arial"/>
+          <w:sz w:val="36"/>
+        </w:rPr>
+      </w:pPr>
+      <w:r>
+        <w:rPr>
+          <w:rFonts w:ascii="Cambria" w:hAnsi="Cambria" w:cs="Arial"/>
+          <w:sz w:val="20"/>
         </w:rPr>
         <w:t>Python: Python 3.6.0 was used in the creation of the solver.</w:t>
       </w:r>
@@ -223,12 +224,13 @@
         </w:numPr>
         <w:rPr>
           <w:rFonts w:ascii="Cambria" w:hAnsi="Cambria" w:cs="Arial"/>
-          <w:sz w:val="40"/>
-        </w:rPr>
-      </w:pPr>
-      <w:r>
-        <w:rPr>
-          <w:rFonts w:ascii="Cambria" w:hAnsi="Cambria" w:cs="Arial"/>
+          <w:sz w:val="36"/>
+        </w:rPr>
+      </w:pPr>
+      <w:r>
+        <w:rPr>
+          <w:rFonts w:ascii="Cambria" w:hAnsi="Cambria" w:cs="Arial"/>
+          <w:sz w:val="20"/>
         </w:rPr>
         <w:t>Python Dependencies:</w:t>
       </w:r>
@@ -242,18 +244,20 @@
         </w:numPr>
         <w:rPr>
           <w:rFonts w:ascii="Cambria" w:hAnsi="Cambria" w:cs="Arial"/>
-          <w:sz w:val="40"/>
-        </w:rPr>
-      </w:pPr>
-      <w:r>
-        <w:rPr>
-          <w:rFonts w:ascii="Cambria" w:hAnsi="Cambria" w:cs="Arial"/>
+          <w:sz w:val="36"/>
+        </w:rPr>
+      </w:pPr>
+      <w:r>
+        <w:rPr>
+          <w:rFonts w:ascii="Cambria" w:hAnsi="Cambria" w:cs="Arial"/>
+          <w:sz w:val="20"/>
         </w:rPr>
         <w:t xml:space="preserve">search.py: </w:t>
       </w:r>
       <w:r>
         <w:rPr>
           <w:rFonts w:ascii="Cambria" w:hAnsi="Cambria" w:cs="Arial"/>
+          <w:sz w:val="20"/>
         </w:rPr>
         <w:tab/>
         <w:t>A search algorithm library.</w:t>
@@ -268,18 +272,20 @@
         </w:numPr>
         <w:rPr>
           <w:rFonts w:ascii="Cambria" w:hAnsi="Cambria" w:cs="Arial"/>
-          <w:sz w:val="36"/>
-        </w:rPr>
-      </w:pPr>
-      <w:r>
-        <w:rPr>
-          <w:rFonts w:ascii="Cambria" w:hAnsi="Cambria" w:cs="Arial"/>
+          <w:sz w:val="32"/>
+        </w:rPr>
+      </w:pPr>
+      <w:r>
+        <w:rPr>
+          <w:rFonts w:ascii="Cambria" w:hAnsi="Cambria" w:cs="Arial"/>
+          <w:sz w:val="20"/>
         </w:rPr>
         <w:t>sokoban.py:</w:t>
       </w:r>
       <w:r>
         <w:rPr>
           <w:rFonts w:ascii="Cambria" w:hAnsi="Cambria" w:cs="Arial"/>
+          <w:sz w:val="20"/>
         </w:rPr>
         <w:tab/>
         <w:t xml:space="preserve">A </w:t>
@@ -287,19 +293,21 @@
       <w:r>
         <w:rPr>
           <w:rFonts w:ascii="Cambria" w:hAnsi="Cambria" w:cs="Arial"/>
+          <w:sz w:val="20"/>
         </w:rPr>
         <w:t>Sokoban</w:t>
       </w:r>
       <w:r>
         <w:rPr>
           <w:rFonts w:ascii="Cambria" w:hAnsi="Cambria" w:cs="Arial"/>
+          <w:sz w:val="20"/>
         </w:rPr>
         <w:t xml:space="preserve"> helper class.</w:t>
       </w:r>
       <w:r>
         <w:rPr>
           <w:rFonts w:ascii="Cambria" w:hAnsi="Cambria" w:cs="Arial"/>
-          <w:sz w:val="20"/>
+          <w:sz w:val="18"/>
         </w:rPr>
         <w:br/>
       </w:r>
@@ -308,13 +316,13 @@
       <w:pPr>
         <w:rPr>
           <w:rFonts w:ascii="Cambria" w:hAnsi="Cambria" w:cs="Arial"/>
-          <w:sz w:val="36"/>
-        </w:rPr>
-      </w:pPr>
-      <w:r>
-        <w:rPr>
-          <w:rFonts w:ascii="Cambria" w:hAnsi="Cambria" w:cs="Arial"/>
-          <w:sz w:val="36"/>
+          <w:sz w:val="32"/>
+        </w:rPr>
+      </w:pPr>
+      <w:r>
+        <w:rPr>
+          <w:rFonts w:ascii="Cambria" w:hAnsi="Cambria" w:cs="Arial"/>
+          <w:sz w:val="32"/>
         </w:rPr>
         <w:t>Taboo Cells</w:t>
       </w:r>
@@ -323,211 +331,228 @@
       <w:pPr>
         <w:rPr>
           <w:rFonts w:ascii="Cambria" w:hAnsi="Cambria" w:cs="Arial"/>
-        </w:rPr>
-      </w:pPr>
-      <w:r>
-        <w:rPr>
-          <w:rFonts w:ascii="Cambria" w:hAnsi="Cambria" w:cs="Arial"/>
+          <w:sz w:val="20"/>
+        </w:rPr>
+      </w:pPr>
+      <w:r>
+        <w:rPr>
+          <w:rFonts w:ascii="Cambria" w:hAnsi="Cambria" w:cs="Arial"/>
+          <w:sz w:val="20"/>
         </w:rPr>
         <w:t xml:space="preserve">Taboo cells </w:t>
       </w:r>
       <w:r>
         <w:rPr>
           <w:rFonts w:ascii="Cambria" w:hAnsi="Cambria" w:cs="Arial"/>
+          <w:sz w:val="20"/>
         </w:rPr>
         <w:t xml:space="preserve">were </w:t>
       </w:r>
       <w:r>
         <w:rPr>
           <w:rFonts w:ascii="Cambria" w:hAnsi="Cambria" w:cs="Arial"/>
+          <w:sz w:val="20"/>
         </w:rPr>
         <w:t xml:space="preserve">added to </w:t>
       </w:r>
       <w:r>
         <w:rPr>
           <w:rFonts w:ascii="Cambria" w:hAnsi="Cambria" w:cs="Arial"/>
+          <w:sz w:val="20"/>
         </w:rPr>
         <w:t xml:space="preserve">reduce the amount of iterations the search </w:t>
       </w:r>
+      <w:r>
+        <w:rPr>
+          <w:rFonts w:ascii="Cambria" w:hAnsi="Cambria" w:cs="Arial"/>
+          <w:sz w:val="20"/>
+        </w:rPr>
+        <w:t>must</w:t>
+      </w:r>
+      <w:r>
+        <w:rPr>
+          <w:rFonts w:ascii="Cambria" w:hAnsi="Cambria" w:cs="Arial"/>
+          <w:sz w:val="20"/>
+        </w:rPr>
+        <w:t xml:space="preserve"> go through and in turn </w:t>
+      </w:r>
+      <w:r>
+        <w:rPr>
+          <w:rFonts w:ascii="Cambria" w:hAnsi="Cambria" w:cs="Arial"/>
+          <w:sz w:val="20"/>
+        </w:rPr>
+        <w:t>increase the overall performance of the solver. Two</w:t>
+      </w:r>
+      <w:r>
+        <w:rPr>
+          <w:rFonts w:ascii="Cambria" w:hAnsi="Cambria" w:cs="Arial"/>
+          <w:sz w:val="20"/>
+        </w:rPr>
+        <w:t xml:space="preserve"> types of taboo cells </w:t>
+      </w:r>
+      <w:r>
+        <w:rPr>
+          <w:rFonts w:ascii="Cambria" w:hAnsi="Cambria" w:cs="Arial"/>
+          <w:sz w:val="20"/>
+        </w:rPr>
+        <w:t>were</w:t>
+      </w:r>
+      <w:r>
+        <w:rPr>
+          <w:rFonts w:ascii="Cambria" w:hAnsi="Cambria" w:cs="Arial"/>
+          <w:sz w:val="20"/>
+        </w:rPr>
+        <w:t xml:space="preserve"> identified</w:t>
+      </w:r>
+      <w:r>
+        <w:rPr>
+          <w:rFonts w:ascii="Cambria" w:hAnsi="Cambria" w:cs="Arial"/>
+          <w:sz w:val="20"/>
+        </w:rPr>
+        <w:t xml:space="preserve"> when coding the Sokoban solver, t</w:t>
+      </w:r>
+      <w:r>
+        <w:rPr>
+          <w:rFonts w:ascii="Cambria" w:hAnsi="Cambria" w:cs="Arial"/>
+          <w:sz w:val="20"/>
+        </w:rPr>
+        <w:t xml:space="preserve">he first being </w:t>
+      </w:r>
+      <w:r>
+        <w:rPr>
+          <w:rFonts w:ascii="Cambria" w:hAnsi="Cambria" w:cs="Arial"/>
+          <w:sz w:val="20"/>
+        </w:rPr>
+        <w:t>corner cells and the second being wall adjacent cells.</w:t>
+      </w:r>
+      <w:r>
+        <w:rPr>
+          <w:rFonts w:ascii="Cambria" w:hAnsi="Cambria" w:cs="Arial"/>
+          <w:sz w:val="20"/>
+        </w:rPr>
+        <w:br/>
+      </w:r>
+    </w:p>
+    <w:p>
+      <w:pPr>
+        <w:rPr>
+          <w:rFonts w:ascii="Cambria" w:hAnsi="Cambria" w:cs="Arial"/>
+        </w:rPr>
+      </w:pPr>
+      <w:r>
+        <w:rPr>
+          <w:rFonts w:ascii="Cambria" w:hAnsi="Cambria" w:cs="Arial"/>
+          <w:b/>
+        </w:rPr>
+        <w:t>Corner Cells</w:t>
+      </w:r>
+      <w:r>
+        <w:rPr>
+          <w:rFonts w:ascii="Cambria" w:hAnsi="Cambria" w:cs="Arial"/>
+        </w:rPr>
+        <w:t xml:space="preserve"> </w:t>
+      </w:r>
+    </w:p>
+    <w:p>
+      <w:pPr>
+        <w:rPr>
+          <w:rFonts w:ascii="Cambria" w:hAnsi="Cambria" w:cs="Arial"/>
+          <w:sz w:val="20"/>
+        </w:rPr>
+      </w:pPr>
+      <w:r>
+        <w:rPr>
+          <w:rFonts w:ascii="Cambria" w:hAnsi="Cambria" w:cs="Arial"/>
+          <w:sz w:val="20"/>
+        </w:rPr>
+        <w:t xml:space="preserve">If a cell is in a corner and not a target it is deemed to be a taboo cell, this is because once a box is moved into a corner there is no way for it to be </w:t>
+      </w:r>
+      <w:r>
+        <w:rPr>
+          <w:rFonts w:ascii="Cambria" w:hAnsi="Cambria" w:cs="Arial"/>
+          <w:sz w:val="20"/>
+        </w:rPr>
+        <w:t>moved by the worker</w:t>
+      </w:r>
+      <w:r>
+        <w:rPr>
+          <w:rFonts w:ascii="Cambria" w:hAnsi="Cambria" w:cs="Arial"/>
+          <w:sz w:val="20"/>
+        </w:rPr>
+        <w:t xml:space="preserve">. </w:t>
+      </w:r>
+      <w:r>
+        <w:rPr>
+          <w:rFonts w:ascii="Cambria" w:hAnsi="Cambria" w:cs="Arial"/>
+          <w:sz w:val="20"/>
+        </w:rPr>
+        <w:t xml:space="preserve">Figure 1 highlights the taboo corner cells in an example warehouse. Corner cells were checked by testing diagonal relationships between wall cells. </w:t>
+      </w:r>
+      <w:r>
+        <w:rPr>
+          <w:rFonts w:ascii="Cambria" w:hAnsi="Cambria" w:cs="Arial"/>
+          <w:sz w:val="20"/>
+        </w:rPr>
+        <w:br/>
+      </w:r>
+    </w:p>
+    <w:p>
+      <w:pPr>
+        <w:rPr>
+          <w:rFonts w:ascii="Cambria" w:hAnsi="Cambria" w:cs="Arial"/>
+          <w:b/>
+        </w:rPr>
+      </w:pPr>
+      <w:r>
+        <w:rPr>
+          <w:rFonts w:ascii="Cambria" w:hAnsi="Cambria" w:cs="Arial"/>
+          <w:b/>
+        </w:rPr>
+        <w:t>Wall Adjacent Cells</w:t>
+      </w:r>
+    </w:p>
+    <w:p>
+      <w:pPr>
+        <w:rPr>
+          <w:rFonts w:ascii="Cambria" w:hAnsi="Cambria" w:cs="Arial"/>
+        </w:rPr>
+      </w:pPr>
+      <w:r>
+        <w:rPr>
+          <w:rFonts w:ascii="Cambria" w:hAnsi="Cambria" w:cs="Arial"/>
+          <w:sz w:val="20"/>
+        </w:rPr>
+        <w:t xml:space="preserve">Wall adjacent cells are another type of taboo cell. If a box moves adjacent to a wall where there is no opening for the worker to get behind the box, it is a taboo cell. Figure 1 highlights the taboo wall adjacent cells in an example warehouse. A helper method called </w:t>
+      </w:r>
+      <w:proofErr w:type="spellStart"/>
+      <w:r>
+        <w:rPr>
+          <w:rFonts w:ascii="Cambria" w:hAnsi="Cambria" w:cs="Arial"/>
+          <w:sz w:val="20"/>
+        </w:rPr>
+        <w:t>taboo_along_</w:t>
+      </w:r>
       <w:proofErr w:type="gramStart"/>
       <w:r>
         <w:rPr>
           <w:rFonts w:ascii="Cambria" w:hAnsi="Cambria" w:cs="Arial"/>
-        </w:rPr>
-        <w:t>has to</w:t>
+          <w:sz w:val="20"/>
+        </w:rPr>
+        <w:t>wall</w:t>
+      </w:r>
+      <w:proofErr w:type="spellEnd"/>
+      <w:r>
+        <w:rPr>
+          <w:rFonts w:ascii="Cambria" w:hAnsi="Cambria" w:cs="Arial"/>
+          <w:sz w:val="20"/>
+        </w:rPr>
+        <w:t>(</w:t>
       </w:r>
       <w:proofErr w:type="gramEnd"/>
       <w:r>
         <w:rPr>
           <w:rFonts w:ascii="Cambria" w:hAnsi="Cambria" w:cs="Arial"/>
-        </w:rPr>
-        <w:t xml:space="preserve"> go through and in turn </w:t>
-      </w:r>
-      <w:r>
-        <w:rPr>
-          <w:rFonts w:ascii="Cambria" w:hAnsi="Cambria" w:cs="Arial"/>
-        </w:rPr>
-        <w:t>increase the overall performance of the solver. Two</w:t>
-      </w:r>
-      <w:r>
-        <w:rPr>
-          <w:rFonts w:ascii="Cambria" w:hAnsi="Cambria" w:cs="Arial"/>
-        </w:rPr>
-        <w:t xml:space="preserve"> types of taboo cells </w:t>
-      </w:r>
-      <w:r>
-        <w:rPr>
-          <w:rFonts w:ascii="Cambria" w:hAnsi="Cambria" w:cs="Arial"/>
-        </w:rPr>
-        <w:t>were</w:t>
-      </w:r>
-      <w:r>
-        <w:rPr>
-          <w:rFonts w:ascii="Cambria" w:hAnsi="Cambria" w:cs="Arial"/>
-        </w:rPr>
-        <w:t xml:space="preserve"> identified</w:t>
-      </w:r>
-      <w:r>
-        <w:rPr>
-          <w:rFonts w:ascii="Cambria" w:hAnsi="Cambria" w:cs="Arial"/>
-        </w:rPr>
-        <w:t xml:space="preserve"> when coding the Sokoban solver, t</w:t>
-      </w:r>
-      <w:r>
-        <w:rPr>
-          <w:rFonts w:ascii="Cambria" w:hAnsi="Cambria" w:cs="Arial"/>
-        </w:rPr>
-        <w:t xml:space="preserve">he first being </w:t>
-      </w:r>
-      <w:r>
-        <w:rPr>
-          <w:rFonts w:ascii="Cambria" w:hAnsi="Cambria" w:cs="Arial"/>
-        </w:rPr>
-        <w:t>corner cells and the second being wall adjacent cells.</w:t>
-      </w:r>
-      <w:r>
-        <w:rPr>
-          <w:rFonts w:ascii="Cambria" w:hAnsi="Cambria" w:cs="Arial"/>
-        </w:rPr>
-        <w:br/>
-      </w:r>
-      <w:bookmarkStart w:id="0" w:name="_GoBack"/>
-      <w:bookmarkEnd w:id="0"/>
-    </w:p>
-    <w:p>
-      <w:pPr>
-        <w:rPr>
-          <w:rFonts w:ascii="Cambria" w:hAnsi="Cambria" w:cs="Arial"/>
-          <w:sz w:val="24"/>
-        </w:rPr>
-      </w:pPr>
-      <w:r>
-        <w:rPr>
-          <w:rFonts w:ascii="Cambria" w:hAnsi="Cambria" w:cs="Arial"/>
-          <w:b/>
-          <w:sz w:val="24"/>
-        </w:rPr>
-        <w:t>Corner Cells</w:t>
-      </w:r>
-      <w:r>
-        <w:rPr>
-          <w:rFonts w:ascii="Cambria" w:hAnsi="Cambria" w:cs="Arial"/>
-          <w:sz w:val="24"/>
-        </w:rPr>
-        <w:t xml:space="preserve"> </w:t>
-      </w:r>
-    </w:p>
-    <w:p>
-      <w:pPr>
-        <w:rPr>
-          <w:rFonts w:ascii="Cambria" w:hAnsi="Cambria" w:cs="Arial"/>
-        </w:rPr>
-      </w:pPr>
-      <w:r>
-        <w:rPr>
-          <w:rFonts w:ascii="Cambria" w:hAnsi="Cambria" w:cs="Arial"/>
-        </w:rPr>
-        <w:t xml:space="preserve">If a cell is in a corner and not a target it is deemed to be a taboo cell, this is because once a box is moved into a corner there is no way for it to be </w:t>
-      </w:r>
-      <w:r>
-        <w:rPr>
-          <w:rFonts w:ascii="Cambria" w:hAnsi="Cambria" w:cs="Arial"/>
-        </w:rPr>
-        <w:t>moved by the worker</w:t>
-      </w:r>
-      <w:r>
-        <w:rPr>
-          <w:rFonts w:ascii="Cambria" w:hAnsi="Cambria" w:cs="Arial"/>
-        </w:rPr>
-        <w:t xml:space="preserve">. </w:t>
-      </w:r>
-      <w:r>
-        <w:rPr>
-          <w:rFonts w:ascii="Cambria" w:hAnsi="Cambria" w:cs="Arial"/>
-        </w:rPr>
-        <w:t xml:space="preserve">Figure 1 highlights the taboo corner cells in an example warehouse. Corner cells were checked by testing diagonal relationships between wall cells. </w:t>
-      </w:r>
-      <w:r>
-        <w:rPr>
-          <w:rFonts w:ascii="Cambria" w:hAnsi="Cambria" w:cs="Arial"/>
-        </w:rPr>
-        <w:br/>
-      </w:r>
-    </w:p>
-    <w:p>
-      <w:pPr>
-        <w:rPr>
-          <w:rFonts w:ascii="Cambria" w:hAnsi="Cambria" w:cs="Arial"/>
-          <w:b/>
-          <w:sz w:val="24"/>
-        </w:rPr>
-      </w:pPr>
-      <w:r>
-        <w:rPr>
-          <w:rFonts w:ascii="Cambria" w:hAnsi="Cambria" w:cs="Arial"/>
-          <w:b/>
-          <w:sz w:val="24"/>
-        </w:rPr>
-        <w:t>Wall Adjacent Cells</w:t>
-      </w:r>
-    </w:p>
-    <w:p>
-      <w:pPr>
-        <w:rPr>
-          <w:rFonts w:ascii="Cambria" w:hAnsi="Cambria" w:cs="Arial"/>
-        </w:rPr>
-      </w:pPr>
-      <w:r>
-        <w:rPr>
-          <w:rFonts w:ascii="Cambria" w:hAnsi="Cambria" w:cs="Arial"/>
-        </w:rPr>
-        <w:t xml:space="preserve">Wall adjacent cells are another type of taboo cell. If a box moves adjacent to a wall where there is no opening for the worker to get behind the box, it is a taboo cell. Figure 1 highlights the taboo wall adjacent cells in an example warehouse. A helper method called </w:t>
-      </w:r>
-      <w:proofErr w:type="spellStart"/>
-      <w:r>
-        <w:rPr>
-          <w:rFonts w:ascii="Cambria" w:hAnsi="Cambria" w:cs="Arial"/>
-        </w:rPr>
-        <w:t>taboo_along_</w:t>
-      </w:r>
-      <w:proofErr w:type="gramStart"/>
-      <w:r>
-        <w:rPr>
-          <w:rFonts w:ascii="Cambria" w:hAnsi="Cambria" w:cs="Arial"/>
-        </w:rPr>
-        <w:t>wall</w:t>
-      </w:r>
-      <w:proofErr w:type="spellEnd"/>
-      <w:r>
-        <w:rPr>
-          <w:rFonts w:ascii="Cambria" w:hAnsi="Cambria" w:cs="Arial"/>
-        </w:rPr>
-        <w:t>(</w:t>
-      </w:r>
-      <w:proofErr w:type="gramEnd"/>
-      <w:r>
-        <w:rPr>
-          <w:rFonts w:ascii="Cambria" w:hAnsi="Cambria" w:cs="Arial"/>
+          <w:sz w:val="20"/>
         </w:rPr>
         <w:t xml:space="preserve">warehouse, tup1, tup2) was created to determine wall adjacent cells by checking is there is a direct line between one taboo cell and another. </w:t>
       </w:r>
@@ -640,13 +665,13 @@
       <w:pPr>
         <w:rPr>
           <w:rFonts w:ascii="Cambria" w:hAnsi="Cambria" w:cs="Arial"/>
-          <w:sz w:val="36"/>
-        </w:rPr>
-      </w:pPr>
-      <w:r>
-        <w:rPr>
-          <w:rFonts w:ascii="Cambria" w:hAnsi="Cambria" w:cs="Arial"/>
-          <w:sz w:val="36"/>
+          <w:sz w:val="32"/>
+        </w:rPr>
+      </w:pPr>
+      <w:r>
+        <w:rPr>
+          <w:rFonts w:ascii="Cambria" w:hAnsi="Cambria" w:cs="Arial"/>
+          <w:sz w:val="32"/>
         </w:rPr>
         <w:lastRenderedPageBreak/>
         <w:t>Elementary Solver</w:t>
@@ -657,14 +682,12 @@
         <w:rPr>
           <w:rFonts w:ascii="Cambria" w:hAnsi="Cambria" w:cs="Arial"/>
           <w:b/>
-          <w:sz w:val="24"/>
         </w:rPr>
       </w:pPr>
       <w:r>
         <w:rPr>
           <w:rFonts w:ascii="Cambria" w:hAnsi="Cambria" w:cs="Arial"/>
           <w:b/>
-          <w:sz w:val="24"/>
         </w:rPr>
         <w:t>Actions</w:t>
       </w:r>
@@ -673,11 +696,13 @@
       <w:pPr>
         <w:rPr>
           <w:rFonts w:ascii="Cambria" w:hAnsi="Cambria" w:cs="Arial"/>
-        </w:rPr>
-      </w:pPr>
-      <w:r>
-        <w:rPr>
-          <w:rFonts w:ascii="Cambria" w:hAnsi="Cambria" w:cs="Arial"/>
+          <w:sz w:val="20"/>
+        </w:rPr>
+      </w:pPr>
+      <w:r>
+        <w:rPr>
+          <w:rFonts w:ascii="Cambria" w:hAnsi="Cambria" w:cs="Arial"/>
+          <w:sz w:val="20"/>
         </w:rPr>
         <w:t xml:space="preserve">To make sure that incorrect moves were not given to the search.py class all possible moves for the worker were calculated in “actions”. This method checks if the agent can move a box (Left, Down, Right, Up) without moving it into a taboo cell or pushing two blocks (Invalid move). To do this, a for loop was used to iterate through each possible move, if the move satisfies all the constraints it is then sent to a </w:t>
       </w:r>
@@ -685,6 +710,7 @@
       <w:r>
         <w:rPr>
           <w:rFonts w:ascii="Cambria" w:hAnsi="Cambria" w:cs="Arial"/>
+          <w:sz w:val="20"/>
         </w:rPr>
         <w:t>MovementList</w:t>
       </w:r>
@@ -692,6 +718,7 @@
       <w:r>
         <w:rPr>
           <w:rFonts w:ascii="Cambria" w:hAnsi="Cambria" w:cs="Arial"/>
+          <w:sz w:val="20"/>
         </w:rPr>
         <w:t>.</w:t>
       </w:r>
@@ -701,14 +728,12 @@
         <w:rPr>
           <w:rFonts w:ascii="Cambria" w:hAnsi="Cambria" w:cs="Arial"/>
           <w:b/>
-          <w:sz w:val="24"/>
         </w:rPr>
       </w:pPr>
       <w:r>
         <w:rPr>
           <w:rFonts w:ascii="Cambria" w:hAnsi="Cambria" w:cs="Arial"/>
           <w:b/>
-          <w:sz w:val="24"/>
         </w:rPr>
         <w:t>State</w:t>
       </w:r>
@@ -717,23 +742,27 @@
       <w:pPr>
         <w:rPr>
           <w:rFonts w:ascii="Cambria" w:hAnsi="Cambria" w:cs="Arial"/>
-        </w:rPr>
-      </w:pPr>
-      <w:r>
-        <w:rPr>
-          <w:rFonts w:ascii="Cambria" w:hAnsi="Cambria" w:cs="Arial"/>
+          <w:sz w:val="20"/>
+        </w:rPr>
+      </w:pPr>
+      <w:r>
+        <w:rPr>
+          <w:rFonts w:ascii="Cambria" w:hAnsi="Cambria" w:cs="Arial"/>
+          <w:sz w:val="20"/>
         </w:rPr>
         <w:t xml:space="preserve">To increase the </w:t>
       </w:r>
       <w:r>
         <w:rPr>
           <w:rFonts w:ascii="Cambria" w:hAnsi="Cambria" w:cs="Arial"/>
+          <w:sz w:val="20"/>
         </w:rPr>
         <w:t xml:space="preserve">overall </w:t>
       </w:r>
       <w:r>
         <w:rPr>
           <w:rFonts w:ascii="Cambria" w:hAnsi="Cambria" w:cs="Arial"/>
+          <w:sz w:val="20"/>
         </w:rPr>
         <w:t>performance of the elementary solver, only the necessary elements of the puzzle were stored in state. Other elements such as walls, targets and taboo cells were created locally.</w:t>
       </w:r>
@@ -742,11 +771,13 @@
       <w:pPr>
         <w:rPr>
           <w:rFonts w:ascii="Cambria" w:hAnsi="Cambria" w:cs="Arial"/>
-        </w:rPr>
-      </w:pPr>
-      <w:r>
-        <w:rPr>
-          <w:rFonts w:ascii="Cambria" w:hAnsi="Cambria" w:cs="Arial"/>
+          <w:sz w:val="20"/>
+        </w:rPr>
+      </w:pPr>
+      <w:r>
+        <w:rPr>
+          <w:rFonts w:ascii="Cambria" w:hAnsi="Cambria" w:cs="Arial"/>
+          <w:sz w:val="20"/>
         </w:rPr>
         <w:t>The state is stored as a tuple in the form of worker(</w:t>
       </w:r>
@@ -755,6 +786,7 @@
       <w:r>
         <w:rPr>
           <w:rFonts w:ascii="Cambria" w:hAnsi="Cambria" w:cs="Arial"/>
+          <w:sz w:val="20"/>
         </w:rPr>
         <w:t>x,y</w:t>
       </w:r>
@@ -763,12 +795,14 @@
       <w:r>
         <w:rPr>
           <w:rFonts w:ascii="Cambria" w:hAnsi="Cambria" w:cs="Arial"/>
+          <w:sz w:val="20"/>
         </w:rPr>
         <w:t xml:space="preserve">) and </w:t>
       </w:r>
       <w:r>
         <w:rPr>
           <w:rFonts w:ascii="Cambria" w:hAnsi="Cambria" w:cs="Arial"/>
+          <w:sz w:val="20"/>
         </w:rPr>
         <w:t>boxes(</w:t>
       </w:r>
@@ -776,6 +810,7 @@
       <w:r>
         <w:rPr>
           <w:rFonts w:ascii="Cambria" w:hAnsi="Cambria" w:cs="Arial"/>
+          <w:sz w:val="20"/>
         </w:rPr>
         <w:t>x,y</w:t>
       </w:r>
@@ -783,6 +818,7 @@
       <w:r>
         <w:rPr>
           <w:rFonts w:ascii="Cambria" w:hAnsi="Cambria" w:cs="Arial"/>
+          <w:sz w:val="20"/>
         </w:rPr>
         <w:t>).</w:t>
       </w:r>
@@ -792,14 +828,12 @@
         <w:rPr>
           <w:rFonts w:ascii="Cambria" w:hAnsi="Cambria" w:cs="Arial"/>
           <w:b/>
-          <w:sz w:val="24"/>
         </w:rPr>
       </w:pPr>
       <w:r>
         <w:rPr>
           <w:rFonts w:ascii="Cambria" w:hAnsi="Cambria" w:cs="Arial"/>
           <w:b/>
-          <w:sz w:val="24"/>
         </w:rPr>
         <w:t>Heuristic</w:t>
       </w:r>
@@ -808,11 +842,13 @@
       <w:pPr>
         <w:rPr>
           <w:rFonts w:ascii="Cambria" w:hAnsi="Cambria" w:cs="Arial"/>
-        </w:rPr>
-      </w:pPr>
-      <w:r>
-        <w:rPr>
-          <w:rFonts w:ascii="Cambria" w:hAnsi="Cambria" w:cs="Arial"/>
+          <w:sz w:val="20"/>
+        </w:rPr>
+      </w:pPr>
+      <w:r>
+        <w:rPr>
+          <w:rFonts w:ascii="Cambria" w:hAnsi="Cambria" w:cs="Arial"/>
+          <w:sz w:val="20"/>
         </w:rPr>
         <w:t xml:space="preserve">The heuristic function </w:t>
       </w:r>
@@ -820,6 +856,7 @@
       <w:r>
         <w:rPr>
           <w:rFonts w:ascii="Cambria" w:hAnsi="Cambria" w:cs="Arial"/>
+          <w:sz w:val="20"/>
         </w:rPr>
         <w:t>h(</w:t>
       </w:r>
@@ -827,6 +864,7 @@
       <w:r>
         <w:rPr>
           <w:rFonts w:ascii="Cambria" w:hAnsi="Cambria" w:cs="Arial"/>
+          <w:sz w:val="20"/>
         </w:rPr>
         <w:t xml:space="preserve">self, node) takes the input of a potential node state variable then calculates the </w:t>
       </w:r>
@@ -834,6 +872,7 @@
       <w:r>
         <w:rPr>
           <w:rFonts w:ascii="Cambria" w:hAnsi="Cambria" w:cs="Arial"/>
+          <w:sz w:val="20"/>
         </w:rPr>
         <w:t>manhattan</w:t>
       </w:r>
@@ -841,18 +880,21 @@
       <w:r>
         <w:rPr>
           <w:rFonts w:ascii="Cambria" w:hAnsi="Cambria" w:cs="Arial"/>
+          <w:sz w:val="20"/>
         </w:rPr>
         <w:t xml:space="preserve"> distance of all boxes to their closest goal state. Due to the nature of the Sokoban puzzle, a solution almost never takes the form of moving the boxes to their nearest goal state. In all </w:t>
       </w:r>
       <w:r>
         <w:rPr>
           <w:rFonts w:ascii="Cambria" w:hAnsi="Cambria" w:cs="Arial"/>
+          <w:sz w:val="20"/>
         </w:rPr>
         <w:t>cases,</w:t>
       </w:r>
       <w:r>
         <w:rPr>
           <w:rFonts w:ascii="Cambria" w:hAnsi="Cambria" w:cs="Arial"/>
+          <w:sz w:val="20"/>
         </w:rPr>
         <w:t xml:space="preserve"> it is most equal to the actual cost of the solution. Therefore, the </w:t>
       </w:r>
@@ -860,6 +902,7 @@
       <w:r>
         <w:rPr>
           <w:rFonts w:ascii="Cambria" w:hAnsi="Cambria" w:cs="Arial"/>
+          <w:sz w:val="20"/>
         </w:rPr>
         <w:t>manhattan</w:t>
       </w:r>
@@ -867,6 +910,7 @@
       <w:r>
         <w:rPr>
           <w:rFonts w:ascii="Cambria" w:hAnsi="Cambria" w:cs="Arial"/>
+          <w:sz w:val="20"/>
         </w:rPr>
         <w:t xml:space="preserve"> distance heuristic is an admissible heuristic and suitable to find the lowest cost solution to the puzzle.</w:t>
       </w:r>
@@ -875,21 +919,21 @@
       <w:pPr>
         <w:rPr>
           <w:rFonts w:ascii="Cambria" w:hAnsi="Cambria" w:cs="Arial"/>
-          <w:sz w:val="20"/>
-        </w:rPr>
-      </w:pPr>
-    </w:p>
-    <w:p>
-      <w:pPr>
-        <w:rPr>
-          <w:rFonts w:ascii="Cambria" w:hAnsi="Cambria" w:cs="Arial"/>
-          <w:sz w:val="36"/>
-        </w:rPr>
-      </w:pPr>
-      <w:r>
-        <w:rPr>
-          <w:rFonts w:ascii="Cambria" w:hAnsi="Cambria" w:cs="Arial"/>
-          <w:sz w:val="36"/>
+          <w:sz w:val="18"/>
+        </w:rPr>
+      </w:pPr>
+    </w:p>
+    <w:p>
+      <w:pPr>
+        <w:rPr>
+          <w:rFonts w:ascii="Cambria" w:hAnsi="Cambria" w:cs="Arial"/>
+          <w:sz w:val="32"/>
+        </w:rPr>
+      </w:pPr>
+      <w:r>
+        <w:rPr>
+          <w:rFonts w:ascii="Cambria" w:hAnsi="Cambria" w:cs="Arial"/>
+          <w:sz w:val="32"/>
         </w:rPr>
         <w:t>Macro Solver</w:t>
       </w:r>
@@ -898,11 +942,36 @@
       <w:pPr>
         <w:rPr>
           <w:rFonts w:ascii="Cambria" w:hAnsi="Cambria" w:cs="Arial"/>
-        </w:rPr>
-      </w:pPr>
-      <w:r>
-        <w:rPr>
-          <w:rFonts w:ascii="Cambria" w:hAnsi="Cambria" w:cs="Arial"/>
+          <w:sz w:val="20"/>
+        </w:rPr>
+      </w:pPr>
+      <w:r>
+        <w:rPr>
+          <w:rFonts w:ascii="Cambria" w:hAnsi="Cambria" w:cs="Arial"/>
+          <w:sz w:val="20"/>
+        </w:rPr>
+        <w:t xml:space="preserve">To create the macro solver a </w:t>
+      </w:r>
+      <w:proofErr w:type="gramStart"/>
+      <w:r>
+        <w:rPr>
+          <w:rFonts w:ascii="Cambria" w:hAnsi="Cambria" w:cs="Arial"/>
+          <w:sz w:val="20"/>
+        </w:rPr>
+        <w:t>second class</w:t>
+      </w:r>
+      <w:proofErr w:type="gramEnd"/>
+      <w:r>
+        <w:rPr>
+          <w:rFonts w:ascii="Cambria" w:hAnsi="Cambria" w:cs="Arial"/>
+          <w:sz w:val="20"/>
+        </w:rPr>
+        <w:t xml:space="preserve"> file was made to specifically handle the macro solver problem. </w:t>
+      </w:r>
+      <w:r>
+        <w:rPr>
+          <w:rFonts w:ascii="Cambria" w:hAnsi="Cambria" w:cs="Arial"/>
+          <w:sz w:val="20"/>
         </w:rPr>
         <w:t>Three things were changed between the elementary solver and the macro solver. The action, the result and the heuristic.</w:t>
       </w:r>
@@ -912,14 +981,12 @@
         <w:rPr>
           <w:rFonts w:ascii="Cambria" w:hAnsi="Cambria" w:cs="Arial"/>
           <w:b/>
-          <w:sz w:val="24"/>
         </w:rPr>
       </w:pPr>
       <w:r>
         <w:rPr>
           <w:rFonts w:ascii="Cambria" w:hAnsi="Cambria" w:cs="Arial"/>
           <w:b/>
-          <w:sz w:val="24"/>
         </w:rPr>
         <w:t>Action</w:t>
       </w:r>
@@ -928,50 +995,413 @@
       <w:pPr>
         <w:rPr>
           <w:rFonts w:ascii="Cambria" w:hAnsi="Cambria" w:cs="Arial"/>
+          <w:sz w:val="20"/>
+        </w:rPr>
+      </w:pPr>
+      <w:r>
+        <w:rPr>
+          <w:rFonts w:ascii="Cambria" w:hAnsi="Cambria" w:cs="Arial"/>
+          <w:sz w:val="18"/>
+        </w:rPr>
+        <w:t>Ac</w:t>
+      </w:r>
+      <w:r>
+        <w:rPr>
+          <w:rFonts w:ascii="Cambria" w:hAnsi="Cambria" w:cs="Arial"/>
+          <w:sz w:val="20"/>
+        </w:rPr>
+        <w:t>tions were redefined for the macro actions. Instead of moving a single space like in elementary actions</w:t>
+      </w:r>
+      <w:r>
+        <w:rPr>
+          <w:rFonts w:ascii="Cambria" w:hAnsi="Cambria" w:cs="Arial"/>
+          <w:sz w:val="20"/>
+        </w:rPr>
+        <w:t xml:space="preserve"> the macro solver checks if it can move into a cell without pushing any other blocks by calling the </w:t>
+      </w:r>
+      <w:proofErr w:type="spellStart"/>
+      <w:r>
+        <w:rPr>
+          <w:rFonts w:ascii="Cambria" w:hAnsi="Cambria" w:cs="Arial"/>
+          <w:sz w:val="20"/>
+        </w:rPr>
+        <w:t>can_go_there</w:t>
+      </w:r>
+      <w:proofErr w:type="spellEnd"/>
+      <w:r>
+        <w:rPr>
+          <w:rFonts w:ascii="Cambria" w:hAnsi="Cambria" w:cs="Arial"/>
+          <w:sz w:val="20"/>
+        </w:rPr>
+        <w:t xml:space="preserve"> method.</w:t>
+      </w:r>
+    </w:p>
+    <w:p>
+      <w:pPr>
+        <w:rPr>
+          <w:rFonts w:ascii="Cambria" w:hAnsi="Cambria" w:cs="Arial"/>
           <w:b/>
         </w:rPr>
       </w:pPr>
-    </w:p>
-    <w:p>
-      <w:pPr>
+      <w:r>
         <w:rPr>
           <w:rFonts w:ascii="Cambria" w:hAnsi="Cambria" w:cs="Arial"/>
           <w:b/>
-          <w:sz w:val="24"/>
-        </w:rPr>
-      </w:pPr>
-      <w:r>
+        </w:rPr>
+        <w:t>Heuristic</w:t>
+      </w:r>
+    </w:p>
+    <w:p>
+      <w:pPr>
+        <w:rPr>
+          <w:rFonts w:ascii="Cambria" w:hAnsi="Cambria" w:cs="Arial"/>
+          <w:sz w:val="20"/>
+        </w:rPr>
+      </w:pPr>
+      <w:r>
+        <w:rPr>
+          <w:rFonts w:ascii="Cambria" w:hAnsi="Cambria" w:cs="Arial"/>
+          <w:sz w:val="20"/>
+        </w:rPr>
+        <w:t xml:space="preserve">Due to the creation of macro actions, the old heuristics become inadmissible and new heuristics had to be defined. Firstly, the solver sum’s the </w:t>
+      </w:r>
+      <w:proofErr w:type="spellStart"/>
+      <w:r>
+        <w:rPr>
+          <w:rFonts w:ascii="Cambria" w:hAnsi="Cambria" w:cs="Arial"/>
+          <w:sz w:val="20"/>
+        </w:rPr>
+        <w:t>manhattan</w:t>
+      </w:r>
+      <w:proofErr w:type="spellEnd"/>
+      <w:r>
+        <w:rPr>
+          <w:rFonts w:ascii="Cambria" w:hAnsi="Cambria" w:cs="Arial"/>
+          <w:sz w:val="20"/>
+        </w:rPr>
+        <w:t xml:space="preserve"> distance from each box to their closest target, it then adds a </w:t>
+      </w:r>
+      <w:proofErr w:type="spellStart"/>
+      <w:r>
+        <w:rPr>
+          <w:rFonts w:ascii="Cambria" w:hAnsi="Cambria" w:cs="Arial"/>
+          <w:sz w:val="20"/>
+        </w:rPr>
+        <w:t>manhattan</w:t>
+      </w:r>
+      <w:proofErr w:type="spellEnd"/>
+      <w:r>
+        <w:rPr>
+          <w:rFonts w:ascii="Cambria" w:hAnsi="Cambria" w:cs="Arial"/>
+          <w:sz w:val="20"/>
+        </w:rPr>
+        <w:t xml:space="preserve"> distance for each action in the </w:t>
+      </w:r>
+      <w:proofErr w:type="spellStart"/>
+      <w:proofErr w:type="gramStart"/>
+      <w:r>
+        <w:rPr>
+          <w:rFonts w:ascii="Cambria" w:hAnsi="Cambria" w:cs="Arial"/>
+          <w:sz w:val="20"/>
+        </w:rPr>
+        <w:t>node.state</w:t>
+      </w:r>
+      <w:proofErr w:type="spellEnd"/>
+      <w:proofErr w:type="gramEnd"/>
+      <w:r>
+        <w:rPr>
+          <w:rFonts w:ascii="Cambria" w:hAnsi="Cambria" w:cs="Arial"/>
+          <w:sz w:val="20"/>
+        </w:rPr>
+        <w:t xml:space="preserve">. </w:t>
+      </w:r>
+    </w:p>
+    <w:p>
+      <w:pPr>
         <w:rPr>
           <w:rFonts w:ascii="Cambria" w:hAnsi="Cambria" w:cs="Arial"/>
           <w:b/>
-          <w:sz w:val="24"/>
-        </w:rPr>
-        <w:t>Result</w:t>
-      </w:r>
-    </w:p>
-    <w:p>
-      <w:pPr>
+        </w:rPr>
+      </w:pPr>
+      <w:r>
         <w:rPr>
           <w:rFonts w:ascii="Cambria" w:hAnsi="Cambria" w:cs="Arial"/>
           <w:b/>
         </w:rPr>
-      </w:pPr>
+        <w:t>Can Go There</w:t>
+      </w:r>
+    </w:p>
+    <w:p>
+      <w:pPr>
+        <w:rPr>
+          <w:rFonts w:ascii="Cambria" w:hAnsi="Cambria" w:cs="Arial"/>
+          <w:sz w:val="20"/>
+          <w:szCs w:val="20"/>
+        </w:rPr>
+      </w:pPr>
+      <w:proofErr w:type="spellStart"/>
+      <w:r>
+        <w:rPr>
+          <w:rFonts w:ascii="Cambria" w:hAnsi="Cambria" w:cs="Arial"/>
+          <w:sz w:val="20"/>
+          <w:szCs w:val="20"/>
+        </w:rPr>
+        <w:t>Can_go_there</w:t>
+      </w:r>
+      <w:proofErr w:type="spellEnd"/>
+      <w:r>
+        <w:rPr>
+          <w:rFonts w:ascii="Cambria" w:hAnsi="Cambria" w:cs="Arial"/>
+          <w:sz w:val="20"/>
+          <w:szCs w:val="20"/>
+        </w:rPr>
+        <w:t xml:space="preserve"> is a method to test if the worker can move to a specific destination without moving any boxes. The method is used in the macro solver to reduce the amount of actions the search </w:t>
+      </w:r>
+      <w:r>
+        <w:rPr>
+          <w:rFonts w:ascii="Cambria" w:hAnsi="Cambria" w:cs="Arial"/>
+          <w:sz w:val="20"/>
+          <w:szCs w:val="20"/>
+        </w:rPr>
+        <w:t>must</w:t>
+      </w:r>
+      <w:r>
+        <w:rPr>
+          <w:rFonts w:ascii="Cambria" w:hAnsi="Cambria" w:cs="Arial"/>
+          <w:sz w:val="20"/>
+          <w:szCs w:val="20"/>
+        </w:rPr>
+        <w:t xml:space="preserve"> make to get to a specific destination.</w:t>
+      </w:r>
+      <w:r>
+        <w:rPr>
+          <w:rFonts w:ascii="Cambria" w:hAnsi="Cambria" w:cs="Arial"/>
+          <w:sz w:val="20"/>
+          <w:szCs w:val="20"/>
+        </w:rPr>
+        <w:t xml:space="preserve"> Figure 2 gives a visual representation of how </w:t>
+      </w:r>
+      <w:proofErr w:type="spellStart"/>
+      <w:r>
+        <w:rPr>
+          <w:rFonts w:ascii="Cambria" w:hAnsi="Cambria" w:cs="Arial"/>
+          <w:sz w:val="20"/>
+          <w:szCs w:val="20"/>
+        </w:rPr>
+        <w:t>can_go_there</w:t>
+      </w:r>
+      <w:proofErr w:type="spellEnd"/>
+      <w:r>
+        <w:rPr>
+          <w:rFonts w:ascii="Cambria" w:hAnsi="Cambria" w:cs="Arial"/>
+          <w:sz w:val="20"/>
+          <w:szCs w:val="20"/>
+        </w:rPr>
+        <w:t xml:space="preserve"> performs. Two boxes return true since they can get to their destination without moving any other blocks, the third box (top right) will return false since there is no way for it to get to its destination. </w:t>
+      </w:r>
+      <w:r>
+        <w:rPr>
+          <w:rFonts w:ascii="Cambria" w:hAnsi="Cambria" w:cs="Arial"/>
+          <w:sz w:val="20"/>
+          <w:szCs w:val="20"/>
+        </w:rPr>
+        <w:t xml:space="preserve">In theory, performing this action will drastically reduce the search time of the algorithm since it can skip entire expansions of </w:t>
+      </w:r>
+      <w:proofErr w:type="gramStart"/>
+      <w:r>
+        <w:rPr>
+          <w:rFonts w:ascii="Cambria" w:hAnsi="Cambria" w:cs="Arial"/>
+          <w:sz w:val="20"/>
+          <w:szCs w:val="20"/>
+        </w:rPr>
+        <w:t>particular nodes</w:t>
+      </w:r>
+      <w:proofErr w:type="gramEnd"/>
+      <w:r>
+        <w:rPr>
+          <w:rFonts w:ascii="Cambria" w:hAnsi="Cambria" w:cs="Arial"/>
+          <w:sz w:val="20"/>
+          <w:szCs w:val="20"/>
+        </w:rPr>
+        <w:t>.</w:t>
+      </w:r>
+    </w:p>
+    <w:p>
+      <w:pPr>
+        <w:rPr>
+          <w:rFonts w:ascii="Cambria" w:hAnsi="Cambria" w:cs="Arial"/>
+          <w:szCs w:val="20"/>
+        </w:rPr>
+      </w:pPr>
+      <w:r>
+        <w:rPr>
+          <w:rFonts w:ascii="Cambria" w:hAnsi="Cambria" w:cs="Arial"/>
+          <w:szCs w:val="20"/>
+        </w:rPr>
+        <w:br w:type="page"/>
+      </w:r>
+    </w:p>
+    <w:p>
+      <w:pPr>
+        <w:jc w:val="center"/>
+        <w:rPr>
+          <w:rFonts w:ascii="Cambria" w:hAnsi="Cambria" w:cs="Arial"/>
+          <w:szCs w:val="20"/>
+        </w:rPr>
+      </w:pPr>
+      <w:r>
+        <w:rPr>
+          <w:rFonts w:ascii="Cambria" w:hAnsi="Cambria" w:cs="Arial"/>
+          <w:szCs w:val="20"/>
+        </w:rPr>
+        <w:lastRenderedPageBreak/>
+        <w:t>Figure 2: Can go there</w:t>
+      </w:r>
+    </w:p>
+    <w:p>
+      <w:pPr>
+        <w:jc w:val="center"/>
+        <w:rPr>
+          <w:rFonts w:ascii="Cambria" w:hAnsi="Cambria" w:cs="Arial"/>
+          <w:szCs w:val="20"/>
+        </w:rPr>
+      </w:pPr>
+      <w:r>
+        <w:rPr>
+          <w:rFonts w:ascii="Cambria" w:hAnsi="Cambria" w:cs="Arial"/>
+          <w:noProof/>
+          <w:szCs w:val="20"/>
+          <w:lang w:eastAsia="en-AU"/>
+        </w:rPr>
+        <w:drawing>
+          <wp:inline distT="0" distB="0" distL="0" distR="0">
+            <wp:extent cx="2155190" cy="2612390"/>
+            <wp:effectExtent l="0" t="0" r="0" b="0"/>
+            <wp:docPr id="4" name="Picture 4"/>
+            <wp:cNvGraphicFramePr>
+              <a:graphicFrameLocks xmlns:a="http://schemas.openxmlformats.org/drawingml/2006/main" noChangeAspect="1"/>
+            </wp:cNvGraphicFramePr>
+            <a:graphic xmlns:a="http://schemas.openxmlformats.org/drawingml/2006/main">
+              <a:graphicData uri="http://schemas.openxmlformats.org/drawingml/2006/picture">
+                <pic:pic xmlns:pic="http://schemas.openxmlformats.org/drawingml/2006/picture">
+                  <pic:nvPicPr>
+                    <pic:cNvPr id="0" name="Picture 3"/>
+                    <pic:cNvPicPr>
+                      <a:picLocks noChangeAspect="1" noChangeArrowheads="1"/>
+                    </pic:cNvPicPr>
+                  </pic:nvPicPr>
+                  <pic:blipFill>
+                    <a:blip r:embed="rId9">
+                      <a:extLst>
+                        <a:ext uri="{28A0092B-C50C-407E-A947-70E740481C1C}">
+                          <a14:useLocalDpi xmlns:a14="http://schemas.microsoft.com/office/drawing/2010/main" val="0"/>
+                        </a:ext>
+                      </a:extLst>
+                    </a:blip>
+                    <a:srcRect/>
+                    <a:stretch>
+                      <a:fillRect/>
+                    </a:stretch>
+                  </pic:blipFill>
+                  <pic:spPr bwMode="auto">
+                    <a:xfrm>
+                      <a:off x="0" y="0"/>
+                      <a:ext cx="2155190" cy="2612390"/>
+                    </a:xfrm>
+                    <a:prstGeom prst="rect">
+                      <a:avLst/>
+                    </a:prstGeom>
+                    <a:noFill/>
+                    <a:ln>
+                      <a:noFill/>
+                    </a:ln>
+                  </pic:spPr>
+                </pic:pic>
+              </a:graphicData>
+            </a:graphic>
+          </wp:inline>
+        </w:drawing>
+      </w:r>
+    </w:p>
+    <w:p>
+      <w:pPr>
+        <w:rPr>
+          <w:rFonts w:ascii="Cambria" w:hAnsi="Cambria" w:cs="Arial"/>
+          <w:sz w:val="32"/>
+        </w:rPr>
+      </w:pPr>
+      <w:r>
+        <w:rPr>
+          <w:rFonts w:ascii="Cambria" w:hAnsi="Cambria" w:cs="Arial"/>
+          <w:sz w:val="32"/>
+        </w:rPr>
+        <w:t>Performance</w:t>
+      </w:r>
+    </w:p>
+    <w:p>
+      <w:pPr>
+        <w:rPr>
+          <w:rFonts w:ascii="Cambria" w:hAnsi="Cambria" w:cs="Arial"/>
+          <w:sz w:val="20"/>
+        </w:rPr>
+      </w:pPr>
+      <w:r>
+        <w:rPr>
+          <w:rFonts w:ascii="Cambria" w:hAnsi="Cambria" w:cs="Arial"/>
+          <w:sz w:val="20"/>
+        </w:rPr>
+        <w:t xml:space="preserve">To solve the puzzle an A* graph search was used. The performance of an A* search algorithm is much better than a breadth first search or any similar brute force method but could still be improved by using an Iterative Deepening A* search. An IDA* search achieves a smaller search depth by constant factor and in turn would undoubtedly reduce the search time by a considerable amount. </w:t>
+      </w:r>
+      <w:r>
+        <w:rPr>
+          <w:rFonts w:ascii="Cambria" w:hAnsi="Cambria" w:cs="Arial"/>
+          <w:sz w:val="20"/>
+        </w:rPr>
+        <w:br/>
+      </w:r>
     </w:p>
     <w:p>
       <w:pPr>
         <w:rPr>
           <w:rFonts w:ascii="Cambria" w:hAnsi="Cambria" w:cs="Arial"/>
           <w:b/>
-          <w:sz w:val="24"/>
         </w:rPr>
       </w:pPr>
       <w:r>
         <w:rPr>
           <w:rFonts w:ascii="Cambria" w:hAnsi="Cambria" w:cs="Arial"/>
           <w:b/>
-          <w:sz w:val="24"/>
-        </w:rPr>
-        <w:t>Heuristic</w:t>
+        </w:rPr>
+        <w:t>Elementary</w:t>
+      </w:r>
+    </w:p>
+    <w:p>
+      <w:pPr>
+        <w:rPr>
+          <w:rFonts w:ascii="Cambria" w:hAnsi="Cambria" w:cs="Arial"/>
+          <w:sz w:val="20"/>
+        </w:rPr>
+      </w:pPr>
+      <w:r>
+        <w:rPr>
+          <w:rFonts w:ascii="Cambria" w:hAnsi="Cambria" w:cs="Arial"/>
+          <w:sz w:val="20"/>
+        </w:rPr>
+        <w:t>After testing was completed on a range of different warehouses we found that t</w:t>
+      </w:r>
+      <w:r>
+        <w:rPr>
+          <w:rFonts w:ascii="Cambria" w:hAnsi="Cambria" w:cs="Arial"/>
+          <w:sz w:val="20"/>
+        </w:rPr>
+        <w:t>he performance of the elementary solver is dependent on the warehouse. Warehouse’s with simple solutions can be solved almost instantly but larger puzzles take longer (Sev</w:t>
+      </w:r>
+      <w:r>
+        <w:rPr>
+          <w:rFonts w:ascii="Cambria" w:hAnsi="Cambria" w:cs="Arial"/>
+          <w:sz w:val="20"/>
+        </w:rPr>
+        <w:t>eral minutes to several hours).</w:t>
       </w:r>
     </w:p>
     <w:p>
@@ -981,208 +1411,147 @@
           <w:b/>
         </w:rPr>
       </w:pPr>
-    </w:p>
-    <w:p>
-      <w:pPr>
+      <w:r>
         <w:rPr>
           <w:rFonts w:ascii="Cambria" w:hAnsi="Cambria" w:cs="Arial"/>
           <w:b/>
-          <w:sz w:val="24"/>
-        </w:rPr>
-      </w:pPr>
-      <w:r>
+        </w:rPr>
+        <w:t>Macro</w:t>
+      </w:r>
+    </w:p>
+    <w:p>
+      <w:pPr>
+        <w:rPr>
+          <w:rFonts w:ascii="Cambria" w:hAnsi="Cambria" w:cs="Arial"/>
+          <w:sz w:val="20"/>
+        </w:rPr>
+      </w:pPr>
+      <w:r>
+        <w:rPr>
+          <w:rFonts w:ascii="Cambria" w:hAnsi="Cambria" w:cs="Arial"/>
+          <w:sz w:val="20"/>
+        </w:rPr>
+        <w:t xml:space="preserve">In comparison to the elementary solver, the macro is faster since it can drastically reduce the search tree by skipping the expansion of every single node. </w:t>
+      </w:r>
+      <w:r>
+        <w:rPr>
+          <w:rFonts w:ascii="Cambria" w:hAnsi="Cambria" w:cs="Arial"/>
+          <w:sz w:val="20"/>
+        </w:rPr>
+        <w:t xml:space="preserve">When expanded, the actions outputted by the macro solver are the same as the elementary solver, this is an indication that both are admissible heuristics. </w:t>
+      </w:r>
+      <w:r>
+        <w:rPr>
+          <w:rFonts w:ascii="Cambria" w:hAnsi="Cambria" w:cs="Arial"/>
+          <w:sz w:val="20"/>
+        </w:rPr>
+        <w:br/>
+      </w:r>
+      <w:bookmarkStart w:id="0" w:name="_GoBack"/>
+      <w:bookmarkEnd w:id="0"/>
+    </w:p>
+    <w:p>
+      <w:pPr>
+        <w:rPr>
+          <w:rFonts w:ascii="Cambria" w:hAnsi="Cambria" w:cs="Arial"/>
+          <w:sz w:val="32"/>
+        </w:rPr>
+      </w:pPr>
+      <w:r>
+        <w:rPr>
+          <w:rFonts w:ascii="Cambria" w:hAnsi="Cambria" w:cs="Arial"/>
+          <w:sz w:val="32"/>
+        </w:rPr>
+        <w:t>Limitations</w:t>
+      </w:r>
+    </w:p>
+    <w:p>
+      <w:pPr>
         <w:rPr>
           <w:rFonts w:ascii="Cambria" w:hAnsi="Cambria" w:cs="Arial"/>
           <w:b/>
-          <w:sz w:val="24"/>
-        </w:rPr>
-        <w:t>Can Go There</w:t>
-      </w:r>
-    </w:p>
-    <w:p>
-      <w:pPr>
-        <w:rPr>
-          <w:rFonts w:ascii="Cambria" w:hAnsi="Cambria" w:cs="Arial"/>
-          <w:szCs w:val="20"/>
-        </w:rPr>
-      </w:pPr>
+          <w:szCs w:val="24"/>
+        </w:rPr>
+      </w:pPr>
+      <w:r>
+        <w:rPr>
+          <w:rFonts w:ascii="Cambria" w:hAnsi="Cambria" w:cs="Arial"/>
+          <w:b/>
+          <w:szCs w:val="24"/>
+        </w:rPr>
+        <w:t>Elementary</w:t>
+      </w:r>
+    </w:p>
+    <w:p>
+      <w:pPr>
+        <w:rPr>
+          <w:rFonts w:ascii="Cambria" w:hAnsi="Cambria" w:cs="Arial"/>
+          <w:sz w:val="20"/>
+        </w:rPr>
+      </w:pPr>
+      <w:r>
+        <w:rPr>
+          <w:rFonts w:ascii="Cambria" w:hAnsi="Cambria" w:cs="Arial"/>
+          <w:sz w:val="20"/>
+        </w:rPr>
+        <w:t>Currently, taboo cells only calculate between the current box and its closest target. However, if the target space is occupied the check is still performed. This creates redundancy in checked nodes for the solution. One way to improve the performance of the solver is to check if the target space is already being occupied or not.</w:t>
+      </w:r>
+    </w:p>
+    <w:p>
+      <w:pPr>
+        <w:rPr>
+          <w:rFonts w:ascii="Cambria" w:hAnsi="Cambria" w:cs="Arial"/>
+          <w:b/>
+        </w:rPr>
+      </w:pPr>
+      <w:r>
+        <w:rPr>
+          <w:rFonts w:ascii="Cambria" w:hAnsi="Cambria" w:cs="Arial"/>
+          <w:b/>
+        </w:rPr>
+        <w:t>Macro</w:t>
+      </w:r>
+    </w:p>
+    <w:p>
+      <w:pPr>
+        <w:rPr>
+          <w:rFonts w:ascii="Cambria" w:hAnsi="Cambria" w:cs="Arial"/>
+          <w:sz w:val="20"/>
+        </w:rPr>
+      </w:pPr>
+      <w:r>
+        <w:rPr>
+          <w:rFonts w:ascii="Cambria" w:hAnsi="Cambria" w:cs="Arial"/>
+          <w:sz w:val="20"/>
+        </w:rPr>
+        <w:t xml:space="preserve">Even though the macro solver completes the puzzles in a shorter amount of time, more computation power is used in that time due to the macro solver implementing a </w:t>
+      </w:r>
       <w:proofErr w:type="spellStart"/>
       <w:r>
         <w:rPr>
           <w:rFonts w:ascii="Cambria" w:hAnsi="Cambria" w:cs="Arial"/>
-          <w:szCs w:val="20"/>
-        </w:rPr>
-        <w:t>Can_go_there</w:t>
+          <w:sz w:val="20"/>
+        </w:rPr>
+        <w:t>can_go_there</w:t>
       </w:r>
       <w:proofErr w:type="spellEnd"/>
       <w:r>
         <w:rPr>
           <w:rFonts w:ascii="Cambria" w:hAnsi="Cambria" w:cs="Arial"/>
-          <w:szCs w:val="20"/>
-        </w:rPr>
-        <w:t xml:space="preserve"> is a method to test if the worker can move to a specific destination without moving any boxes. The method is used in the macro solver to reduce the amount of actions the search </w:t>
-      </w:r>
-      <w:r>
-        <w:rPr>
-          <w:rFonts w:ascii="Cambria" w:hAnsi="Cambria" w:cs="Arial"/>
-          <w:szCs w:val="20"/>
-        </w:rPr>
-        <w:t>must</w:t>
-      </w:r>
-      <w:r>
-        <w:rPr>
-          <w:rFonts w:ascii="Cambria" w:hAnsi="Cambria" w:cs="Arial"/>
-          <w:szCs w:val="20"/>
-        </w:rPr>
-        <w:t xml:space="preserve"> make to get to a specific destination.</w:t>
-      </w:r>
-    </w:p>
-    <w:p>
-      <w:pPr>
-        <w:rPr>
-          <w:rFonts w:ascii="Cambria" w:hAnsi="Cambria" w:cs="Arial"/>
-          <w:b/>
-        </w:rPr>
-      </w:pPr>
-    </w:p>
-    <w:p>
-      <w:pPr>
-        <w:rPr>
-          <w:rFonts w:ascii="Cambria" w:hAnsi="Cambria" w:cs="Arial"/>
-          <w:sz w:val="36"/>
-        </w:rPr>
-      </w:pPr>
-      <w:r>
-        <w:rPr>
-          <w:rFonts w:ascii="Cambria" w:hAnsi="Cambria" w:cs="Arial"/>
-          <w:sz w:val="36"/>
-        </w:rPr>
-        <w:br w:type="page"/>
-      </w:r>
-    </w:p>
-    <w:p>
-      <w:pPr>
-        <w:rPr>
-          <w:rFonts w:ascii="Cambria" w:hAnsi="Cambria" w:cs="Arial"/>
-          <w:sz w:val="36"/>
-        </w:rPr>
-      </w:pPr>
-      <w:r>
-        <w:rPr>
-          <w:rFonts w:ascii="Cambria" w:hAnsi="Cambria" w:cs="Arial"/>
-          <w:sz w:val="36"/>
-        </w:rPr>
-        <w:lastRenderedPageBreak/>
-        <w:t>Performance</w:t>
-      </w:r>
-    </w:p>
-    <w:p>
-      <w:pPr>
-        <w:rPr>
-          <w:rFonts w:ascii="Cambria" w:hAnsi="Cambria" w:cs="Arial"/>
-        </w:rPr>
-      </w:pPr>
-      <w:r>
-        <w:rPr>
-          <w:rFonts w:ascii="Cambria" w:hAnsi="Cambria" w:cs="Arial"/>
-        </w:rPr>
-        <w:t xml:space="preserve">To solve the puzzle an A* graph search was used. The performance of an A* search algorithm is much better than a breadth first search or any similar brute force method but could still be improved by using an Iterative Deepening A* search. An IDA* search achieves a smaller search depth by constant factor and in turn would undoubtedly reduce the search time by a considerable amount. </w:t>
-      </w:r>
-      <w:r>
-        <w:rPr>
-          <w:rFonts w:ascii="Cambria" w:hAnsi="Cambria" w:cs="Arial"/>
-        </w:rPr>
-        <w:br/>
-      </w:r>
-    </w:p>
-    <w:p>
-      <w:pPr>
-        <w:rPr>
-          <w:rFonts w:ascii="Cambria" w:hAnsi="Cambria" w:cs="Arial"/>
-          <w:b/>
-          <w:sz w:val="24"/>
-        </w:rPr>
-      </w:pPr>
-      <w:r>
-        <w:rPr>
-          <w:rFonts w:ascii="Cambria" w:hAnsi="Cambria" w:cs="Arial"/>
-          <w:b/>
-          <w:sz w:val="24"/>
-        </w:rPr>
-        <w:t>Elementary</w:t>
-      </w:r>
-    </w:p>
-    <w:p>
-      <w:pPr>
-        <w:rPr>
-          <w:rFonts w:ascii="Cambria" w:hAnsi="Cambria" w:cs="Arial"/>
-        </w:rPr>
-      </w:pPr>
-      <w:r>
-        <w:rPr>
-          <w:rFonts w:ascii="Cambria" w:hAnsi="Cambria" w:cs="Arial"/>
-        </w:rPr>
-        <w:t>After testing was completed on a range of different warehouses we found that t</w:t>
-      </w:r>
-      <w:r>
-        <w:rPr>
-          <w:rFonts w:ascii="Cambria" w:hAnsi="Cambria" w:cs="Arial"/>
-        </w:rPr>
-        <w:t>he performance of the elementary solver is dependent on the warehouse. Warehouse’s with simple solutions can be solved almost instantly but larger puzzles take longer (Sev</w:t>
-      </w:r>
-      <w:r>
-        <w:rPr>
-          <w:rFonts w:ascii="Cambria" w:hAnsi="Cambria" w:cs="Arial"/>
-        </w:rPr>
-        <w:t>eral minutes to several hours).</w:t>
-      </w:r>
-    </w:p>
-    <w:p>
-      <w:pPr>
-        <w:rPr>
-          <w:rFonts w:ascii="Cambria" w:hAnsi="Cambria" w:cs="Arial"/>
-          <w:b/>
-          <w:sz w:val="24"/>
-        </w:rPr>
-      </w:pPr>
-      <w:r>
-        <w:rPr>
-          <w:rFonts w:ascii="Cambria" w:hAnsi="Cambria" w:cs="Arial"/>
-          <w:b/>
-          <w:sz w:val="24"/>
-        </w:rPr>
-        <w:t>Macro</w:t>
-      </w:r>
-    </w:p>
-    <w:p>
-      <w:pPr>
-        <w:rPr>
-          <w:rFonts w:ascii="Cambria" w:hAnsi="Cambria" w:cs="Arial"/>
-        </w:rPr>
-      </w:pPr>
-      <w:r>
-        <w:rPr>
-          <w:rFonts w:ascii="Cambria" w:hAnsi="Cambria" w:cs="Arial"/>
-        </w:rPr>
-        <w:t>In comparison to the elementary solver, the macro s</w:t>
-      </w:r>
-      <w:r>
-        <w:rPr>
-          <w:rFonts w:ascii="Cambria" w:hAnsi="Cambria" w:cs="Arial"/>
-        </w:rPr>
-        <w:t xml:space="preserve">olver is slower. When expanded, the actions outputted by the macro solver are the same as the elementary solver, this is an indication that both are admissible heuristics. </w:t>
-      </w:r>
-    </w:p>
-    <w:p>
-      <w:pPr>
-        <w:rPr>
-          <w:rFonts w:ascii="Cambria" w:hAnsi="Cambria" w:cs="Arial"/>
-          <w:sz w:val="20"/>
-        </w:rPr>
-      </w:pPr>
+          <w:sz w:val="20"/>
+        </w:rPr>
+        <w:t xml:space="preserve"> method. Problems may arise when </w:t>
+      </w:r>
+      <w:r>
+        <w:rPr>
+          <w:rFonts w:ascii="Cambria" w:hAnsi="Cambria" w:cs="Arial"/>
+          <w:sz w:val="20"/>
+        </w:rPr>
+        <w:t>large warehouses are passed to the solver.</w:t>
+      </w:r>
     </w:p>
     <w:sectPr>
-      <w:footerReference w:type="default" r:id="rId9"/>
+      <w:footerReference w:type="default" r:id="rId10"/>
       <w:pgSz w:w="11906" w:h="16838"/>
       <w:pgMar w:top="1440" w:right="1440" w:bottom="1440" w:left="1440" w:header="708" w:footer="708" w:gutter="0"/>
       <w:cols w:space="708"/>
@@ -1251,7 +1620,7 @@
         <w:caps/>
         <w:noProof/>
       </w:rPr>
-      <w:t>2</w:t>
+      <w:t>1</w:t>
     </w:r>
     <w:r>
       <w:rPr>
@@ -2547,7 +2916,7 @@
 </file>
 
 <file path=customXml/itemProps1.xml><?xml version="1.0" encoding="utf-8"?>
-<ds:datastoreItem xmlns:ds="http://schemas.openxmlformats.org/officeDocument/2006/customXml" ds:itemID="{E5DF1E40-E747-41E8-BCC3-92FCC100DD1B}">
+<ds:datastoreItem xmlns:ds="http://schemas.openxmlformats.org/officeDocument/2006/customXml" ds:itemID="{2C42C8A2-B19B-4D74-BB4F-436E135DB2D8}">
   <ds:schemaRefs>
     <ds:schemaRef ds:uri="http://schemas.openxmlformats.org/officeDocument/2006/bibliography"/>
   </ds:schemaRefs>

</xml_diff>